<commit_message>
Benerin tipo & Tandai kesalahan // albert
</commit_message>
<xml_diff>
--- a/PART 2.docx
+++ b/PART 2.docx
@@ -208,7 +208,23 @@
           <w:szCs w:val="24"/>
         </w:rPr>
         <w:tab/>
-        <w:t xml:space="preserve">Pelayanan publik di lingkup Fakultas Komunikasi dan Informatika UMS saat ini sudah berjalan dengan baik. Ada beberapa kelemahan dalam sistem yang sedang berlangsung sekarang yaitu informasi yang diberikan secara manuala atau hanya menggunakan kertas yang ditempel, pemberian informasi antara mahasiswa dengan petugas tata usaha juga hanya berlangsung satu arah. Hal ini menyebabkan </w:t>
+        <w:t>Pelayanan publik di lingkup Fakultas Komunikasi dan Informatika UMS saat ini sudah berjalan dengan baik. Ada beberapa kelemahan dalam sistem yang sedang berlangsung sekarang yaitu informa</w:t>
+      </w:r>
+      <w:r>
+        <w:rPr>
+          <w:rFonts w:ascii="Times New Roman" w:hAnsi="Times New Roman" w:cs="Times New Roman"/>
+          <w:sz w:val="24"/>
+          <w:szCs w:val="24"/>
+        </w:rPr>
+        <w:t>si yang diberikan secara manual</w:t>
+      </w:r>
+      <w:r>
+        <w:rPr>
+          <w:rFonts w:ascii="Times New Roman" w:hAnsi="Times New Roman" w:cs="Times New Roman"/>
+          <w:sz w:val="24"/>
+          <w:szCs w:val="24"/>
+        </w:rPr>
+        <w:t xml:space="preserve"> atau hanya menggunakan kertas yang ditempel, pemberian informasi antara mahasiswa dengan petugas tata usaha juga hanya berlangsung satu arah. Hal ini menyebabkan </w:t>
       </w:r>
       <w:r>
         <w:rPr>
@@ -314,8 +330,6 @@
         </w:rPr>
         <w:t>Menurut Rahmad (2014:25)</w:t>
       </w:r>
-      <w:bookmarkStart w:id="0" w:name="_GoBack"/>
-      <w:bookmarkEnd w:id="0"/>
       <w:r>
         <w:rPr>
           <w:rFonts w:ascii="Times New Roman" w:hAnsi="Times New Roman" w:cs="Times New Roman"/>
@@ -398,7 +412,23 @@
           <w:sz w:val="24"/>
           <w:szCs w:val="24"/>
         </w:rPr>
-        <w:t xml:space="preserve"> akan bekerjasama dengan baik bersama </w:t>
+        <w:t xml:space="preserve"> akan bekerjasama dengan baik </w:t>
+      </w:r>
+      <w:r>
+        <w:rPr>
+          <w:rFonts w:ascii="Times New Roman" w:hAnsi="Times New Roman" w:cs="Times New Roman"/>
+          <w:sz w:val="24"/>
+          <w:szCs w:val="24"/>
+        </w:rPr>
+        <w:t>pada</w:t>
+      </w:r>
+      <w:r>
+        <w:rPr>
+          <w:rFonts w:ascii="Times New Roman" w:hAnsi="Times New Roman" w:cs="Times New Roman"/>
+          <w:sz w:val="24"/>
+          <w:szCs w:val="24"/>
+        </w:rPr>
+        <w:t xml:space="preserve"> </w:t>
       </w:r>
       <w:r>
         <w:rPr>
@@ -448,7 +478,23 @@
           <w:sz w:val="24"/>
           <w:szCs w:val="24"/>
         </w:rPr>
-        <w:t>akan menjlankan tugasnya dengan baik yaitu</w:t>
+        <w:t>akan menj</w:t>
+      </w:r>
+      <w:r>
+        <w:rPr>
+          <w:rFonts w:ascii="Times New Roman" w:hAnsi="Times New Roman" w:cs="Times New Roman"/>
+          <w:sz w:val="24"/>
+          <w:szCs w:val="24"/>
+        </w:rPr>
+        <w:t>a</w:t>
+      </w:r>
+      <w:r>
+        <w:rPr>
+          <w:rFonts w:ascii="Times New Roman" w:hAnsi="Times New Roman" w:cs="Times New Roman"/>
+          <w:sz w:val="24"/>
+          <w:szCs w:val="24"/>
+        </w:rPr>
+        <w:t>lankan tugasnya dengan baik yaitu</w:t>
       </w:r>
       <w:r>
         <w:rPr>
@@ -540,6 +586,7 @@
         </w:rPr>
         <w:t xml:space="preserve">Bagaimana cara </w:t>
       </w:r>
+      <w:proofErr w:type="spellStart"/>
       <w:r>
         <w:rPr>
           <w:rFonts w:ascii="Times New Roman" w:hAnsi="Times New Roman" w:cs="Times New Roman"/>
@@ -548,8 +595,97 @@
           <w:szCs w:val="24"/>
           <w:shd w:val="clear" w:color="auto" w:fill="FFFFFF"/>
         </w:rPr>
-        <w:t>mempermudah pendataan pelayanan administrasi di fki</w:t>
-      </w:r>
+        <w:t>mempermudah</w:t>
+      </w:r>
+      <w:proofErr w:type="spellEnd"/>
+      <w:r>
+        <w:rPr>
+          <w:rFonts w:ascii="Times New Roman" w:hAnsi="Times New Roman" w:cs="Times New Roman"/>
+          <w:color w:val="000000"/>
+          <w:sz w:val="24"/>
+          <w:szCs w:val="24"/>
+          <w:shd w:val="clear" w:color="auto" w:fill="FFFFFF"/>
+        </w:rPr>
+        <w:t xml:space="preserve"> </w:t>
+      </w:r>
+      <w:proofErr w:type="spellStart"/>
+      <w:r>
+        <w:rPr>
+          <w:rFonts w:ascii="Times New Roman" w:hAnsi="Times New Roman" w:cs="Times New Roman"/>
+          <w:color w:val="000000"/>
+          <w:sz w:val="24"/>
+          <w:szCs w:val="24"/>
+          <w:shd w:val="clear" w:color="auto" w:fill="FFFFFF"/>
+        </w:rPr>
+        <w:t>pendataan</w:t>
+      </w:r>
+      <w:proofErr w:type="spellEnd"/>
+      <w:r>
+        <w:rPr>
+          <w:rFonts w:ascii="Times New Roman" w:hAnsi="Times New Roman" w:cs="Times New Roman"/>
+          <w:color w:val="000000"/>
+          <w:sz w:val="24"/>
+          <w:szCs w:val="24"/>
+          <w:shd w:val="clear" w:color="auto" w:fill="FFFFFF"/>
+        </w:rPr>
+        <w:t xml:space="preserve"> </w:t>
+      </w:r>
+      <w:proofErr w:type="spellStart"/>
+      <w:r>
+        <w:rPr>
+          <w:rFonts w:ascii="Times New Roman" w:hAnsi="Times New Roman" w:cs="Times New Roman"/>
+          <w:color w:val="000000"/>
+          <w:sz w:val="24"/>
+          <w:szCs w:val="24"/>
+          <w:shd w:val="clear" w:color="auto" w:fill="FFFFFF"/>
+        </w:rPr>
+        <w:t>pelayanan</w:t>
+      </w:r>
+      <w:proofErr w:type="spellEnd"/>
+      <w:r>
+        <w:rPr>
+          <w:rFonts w:ascii="Times New Roman" w:hAnsi="Times New Roman" w:cs="Times New Roman"/>
+          <w:color w:val="000000"/>
+          <w:sz w:val="24"/>
+          <w:szCs w:val="24"/>
+          <w:shd w:val="clear" w:color="auto" w:fill="FFFFFF"/>
+        </w:rPr>
+        <w:t xml:space="preserve"> </w:t>
+      </w:r>
+      <w:proofErr w:type="spellStart"/>
+      <w:r>
+        <w:rPr>
+          <w:rFonts w:ascii="Times New Roman" w:hAnsi="Times New Roman" w:cs="Times New Roman"/>
+          <w:color w:val="000000"/>
+          <w:sz w:val="24"/>
+          <w:szCs w:val="24"/>
+          <w:shd w:val="clear" w:color="auto" w:fill="FFFFFF"/>
+        </w:rPr>
+        <w:t>administrasi</w:t>
+      </w:r>
+      <w:proofErr w:type="spellEnd"/>
+      <w:r>
+        <w:rPr>
+          <w:rFonts w:ascii="Times New Roman" w:hAnsi="Times New Roman" w:cs="Times New Roman"/>
+          <w:color w:val="000000"/>
+          <w:sz w:val="24"/>
+          <w:szCs w:val="24"/>
+          <w:shd w:val="clear" w:color="auto" w:fill="FFFFFF"/>
+        </w:rPr>
+        <w:t xml:space="preserve"> di </w:t>
+      </w:r>
+      <w:proofErr w:type="spellStart"/>
+      <w:r>
+        <w:rPr>
+          <w:rFonts w:ascii="Times New Roman" w:hAnsi="Times New Roman" w:cs="Times New Roman"/>
+          <w:color w:val="000000"/>
+          <w:sz w:val="24"/>
+          <w:szCs w:val="24"/>
+          <w:shd w:val="clear" w:color="auto" w:fill="FFFFFF"/>
+        </w:rPr>
+        <w:t>fki</w:t>
+      </w:r>
+      <w:proofErr w:type="spellEnd"/>
       <w:r>
         <w:rPr>
           <w:rFonts w:ascii="Times New Roman" w:hAnsi="Times New Roman" w:cs="Times New Roman"/>
@@ -880,6 +1016,7 @@
           <w:shd w:val="clear" w:color="auto" w:fill="FFFFFF"/>
         </w:rPr>
       </w:pPr>
+      <w:proofErr w:type="spellStart"/>
       <w:r>
         <w:rPr>
           <w:rFonts w:ascii="Times New Roman" w:hAnsi="Times New Roman" w:cs="Times New Roman"/>
@@ -888,8 +1025,75 @@
           <w:szCs w:val="24"/>
           <w:shd w:val="clear" w:color="auto" w:fill="FFFFFF"/>
         </w:rPr>
-        <w:t>Meningkatkan data jumlah mahasiswa berprestasi</w:t>
-      </w:r>
+        <w:t>Meningkatkan</w:t>
+      </w:r>
+      <w:proofErr w:type="spellEnd"/>
+      <w:r>
+        <w:rPr>
+          <w:rFonts w:ascii="Times New Roman" w:hAnsi="Times New Roman" w:cs="Times New Roman"/>
+          <w:color w:val="000000"/>
+          <w:sz w:val="24"/>
+          <w:szCs w:val="24"/>
+          <w:shd w:val="clear" w:color="auto" w:fill="FFFFFF"/>
+        </w:rPr>
+        <w:t xml:space="preserve"> data </w:t>
+      </w:r>
+      <w:proofErr w:type="spellStart"/>
+      <w:r>
+        <w:rPr>
+          <w:rFonts w:ascii="Times New Roman" w:hAnsi="Times New Roman" w:cs="Times New Roman"/>
+          <w:color w:val="000000"/>
+          <w:sz w:val="24"/>
+          <w:szCs w:val="24"/>
+          <w:shd w:val="clear" w:color="auto" w:fill="FFFFFF"/>
+        </w:rPr>
+        <w:t>jumlah</w:t>
+      </w:r>
+      <w:proofErr w:type="spellEnd"/>
+      <w:r>
+        <w:rPr>
+          <w:rFonts w:ascii="Times New Roman" w:hAnsi="Times New Roman" w:cs="Times New Roman"/>
+          <w:color w:val="000000"/>
+          <w:sz w:val="24"/>
+          <w:szCs w:val="24"/>
+          <w:shd w:val="clear" w:color="auto" w:fill="FFFFFF"/>
+        </w:rPr>
+        <w:t xml:space="preserve"> </w:t>
+      </w:r>
+      <w:proofErr w:type="spellStart"/>
+      <w:r>
+        <w:rPr>
+          <w:rFonts w:ascii="Times New Roman" w:hAnsi="Times New Roman" w:cs="Times New Roman"/>
+          <w:color w:val="000000"/>
+          <w:sz w:val="24"/>
+          <w:szCs w:val="24"/>
+          <w:shd w:val="clear" w:color="auto" w:fill="FFFFFF"/>
+        </w:rPr>
+        <w:t>mahasiswa</w:t>
+      </w:r>
+      <w:proofErr w:type="spellEnd"/>
+      <w:r>
+        <w:rPr>
+          <w:rFonts w:ascii="Times New Roman" w:hAnsi="Times New Roman" w:cs="Times New Roman"/>
+          <w:color w:val="000000"/>
+          <w:sz w:val="24"/>
+          <w:szCs w:val="24"/>
+          <w:shd w:val="clear" w:color="auto" w:fill="FFFFFF"/>
+        </w:rPr>
+        <w:t xml:space="preserve"> </w:t>
+      </w:r>
+      <w:proofErr w:type="spellStart"/>
+      <w:r>
+        <w:rPr>
+          <w:rFonts w:ascii="Times New Roman" w:hAnsi="Times New Roman" w:cs="Times New Roman"/>
+          <w:color w:val="000000"/>
+          <w:sz w:val="24"/>
+          <w:szCs w:val="24"/>
+          <w:shd w:val="clear" w:color="auto" w:fill="FFFFFF"/>
+        </w:rPr>
+        <w:t>berprestasi</w:t>
+      </w:r>
+      <w:proofErr w:type="spellEnd"/>
     </w:p>
     <w:p>
       <w:pPr>
@@ -908,6 +1112,7 @@
           <w:shd w:val="clear" w:color="auto" w:fill="FFFFFF"/>
         </w:rPr>
       </w:pPr>
+      <w:proofErr w:type="spellStart"/>
       <w:r>
         <w:rPr>
           <w:rFonts w:ascii="Times New Roman" w:hAnsi="Times New Roman" w:cs="Times New Roman"/>
@@ -916,8 +1121,31 @@
           <w:szCs w:val="24"/>
           <w:shd w:val="clear" w:color="auto" w:fill="FFFFFF"/>
         </w:rPr>
-        <w:t>Meningkatkan status akreditasi</w:t>
-      </w:r>
+        <w:t>Meningkatkan</w:t>
+      </w:r>
+      <w:proofErr w:type="spellEnd"/>
+      <w:r>
+        <w:rPr>
+          <w:rFonts w:ascii="Times New Roman" w:hAnsi="Times New Roman" w:cs="Times New Roman"/>
+          <w:color w:val="000000"/>
+          <w:sz w:val="24"/>
+          <w:szCs w:val="24"/>
+          <w:shd w:val="clear" w:color="auto" w:fill="FFFFFF"/>
+        </w:rPr>
+        <w:t xml:space="preserve"> status </w:t>
+      </w:r>
+      <w:proofErr w:type="spellStart"/>
+      <w:r>
+        <w:rPr>
+          <w:rFonts w:ascii="Times New Roman" w:hAnsi="Times New Roman" w:cs="Times New Roman"/>
+          <w:color w:val="000000"/>
+          <w:sz w:val="24"/>
+          <w:szCs w:val="24"/>
+          <w:shd w:val="clear" w:color="auto" w:fill="FFFFFF"/>
+        </w:rPr>
+        <w:t>akreditasi</w:t>
+      </w:r>
+      <w:proofErr w:type="spellEnd"/>
       <w:r>
         <w:rPr>
           <w:rFonts w:ascii="Times New Roman" w:hAnsi="Times New Roman" w:cs="Times New Roman"/>
@@ -1665,43 +1893,7 @@
           <w:sz w:val="24"/>
           <w:szCs w:val="24"/>
         </w:rPr>
-        <w:t xml:space="preserve">Menurut </w:t>
-      </w:r>
-      <w:r>
-        <w:rPr>
-          <w:rFonts w:ascii="Times New Roman" w:hAnsi="Times New Roman" w:cs="Times New Roman"/>
-          <w:color w:val="000000" w:themeColor="text1"/>
-          <w:sz w:val="24"/>
-          <w:szCs w:val="24"/>
-        </w:rPr>
-        <w:t xml:space="preserve">rahmad. Dkk, </w:t>
-      </w:r>
-      <w:r>
-        <w:rPr>
-          <w:rFonts w:ascii="Times New Roman" w:hAnsi="Times New Roman" w:cs="Times New Roman"/>
-          <w:color w:val="000000" w:themeColor="text1"/>
-          <w:sz w:val="24"/>
-          <w:szCs w:val="24"/>
-        </w:rPr>
-        <w:t>(</w:t>
-      </w:r>
-      <w:r>
-        <w:rPr>
-          <w:rFonts w:ascii="Times New Roman" w:hAnsi="Times New Roman" w:cs="Times New Roman"/>
-          <w:color w:val="000000" w:themeColor="text1"/>
-          <w:sz w:val="24"/>
-          <w:szCs w:val="24"/>
-        </w:rPr>
-        <w:t>2014:26</w:t>
-      </w:r>
-      <w:r>
-        <w:rPr>
-          <w:rFonts w:ascii="Times New Roman" w:hAnsi="Times New Roman" w:cs="Times New Roman"/>
-          <w:color w:val="000000" w:themeColor="text1"/>
-          <w:sz w:val="24"/>
-          <w:szCs w:val="24"/>
-        </w:rPr>
-        <w:t xml:space="preserve">) </w:t>
+        <w:t xml:space="preserve">Menurut rahmad. Dkk, (2014:26) </w:t>
       </w:r>
       <w:r>
         <w:rPr>
@@ -2050,187 +2242,7 @@
           <w:szCs w:val="24"/>
         </w:rPr>
         <w:lastRenderedPageBreak/>
-        <w:t>Pada  bab  ini, uraikan  kondisi  umum  lingkungan  yang  menimbulkan  gagasan</w:t>
-      </w:r>
-      <w:r>
-        <w:rPr>
-          <w:rFonts w:ascii="Times New Roman" w:hAnsi="Times New Roman" w:cs="Times New Roman"/>
-          <w:color w:val="FF0000"/>
-          <w:sz w:val="24"/>
-          <w:szCs w:val="24"/>
-        </w:rPr>
-        <w:t xml:space="preserve"> </w:t>
-      </w:r>
-      <w:r>
-        <w:rPr>
-          <w:rFonts w:ascii="Times New Roman" w:hAnsi="Times New Roman" w:cs="Times New Roman"/>
-          <w:color w:val="FF0000"/>
-          <w:sz w:val="24"/>
-          <w:szCs w:val="24"/>
-        </w:rPr>
-        <w:t>menciptakan yang  didasari  atas  karsa  dan  nalar  mahasiswa.  Gambaran  mengena</w:t>
-      </w:r>
-      <w:r>
-        <w:rPr>
-          <w:rFonts w:ascii="Times New Roman" w:hAnsi="Times New Roman" w:cs="Times New Roman"/>
-          <w:color w:val="FF0000"/>
-          <w:sz w:val="24"/>
-          <w:szCs w:val="24"/>
-        </w:rPr>
-        <w:t xml:space="preserve"> </w:t>
-      </w:r>
-      <w:r>
-        <w:rPr>
-          <w:rFonts w:ascii="Times New Roman" w:hAnsi="Times New Roman" w:cs="Times New Roman"/>
-          <w:color w:val="FF0000"/>
-          <w:sz w:val="24"/>
-          <w:szCs w:val="24"/>
-        </w:rPr>
-        <w:t>potensi  sumberdaya  dan  peluang  pasar  termasuk  analisis  ekonomi  usaha  yang</w:t>
-      </w:r>
-      <w:r>
-        <w:rPr>
-          <w:rFonts w:ascii="Times New Roman" w:hAnsi="Times New Roman" w:cs="Times New Roman"/>
-          <w:color w:val="FF0000"/>
-          <w:sz w:val="24"/>
-          <w:szCs w:val="24"/>
-        </w:rPr>
-        <w:t xml:space="preserve"> </w:t>
-      </w:r>
-      <w:r>
-        <w:rPr>
-          <w:rFonts w:ascii="Times New Roman" w:hAnsi="Times New Roman" w:cs="Times New Roman"/>
-          <w:color w:val="FF0000"/>
-          <w:sz w:val="24"/>
-          <w:szCs w:val="24"/>
-        </w:rPr>
-        <w:t>direncanakan  disajikan  secara  singkat  untuk  menunjukkan manfaat  dari  karsa  cipta</w:t>
-      </w:r>
-      <w:r>
-        <w:rPr>
-          <w:rFonts w:ascii="Times New Roman" w:hAnsi="Times New Roman" w:cs="Times New Roman"/>
-          <w:color w:val="FF0000"/>
-          <w:sz w:val="24"/>
-          <w:szCs w:val="24"/>
-        </w:rPr>
-        <w:t xml:space="preserve"> </w:t>
-      </w:r>
-      <w:r>
-        <w:rPr>
-          <w:rFonts w:ascii="Times New Roman" w:hAnsi="Times New Roman" w:cs="Times New Roman"/>
-          <w:color w:val="FF0000"/>
-          <w:sz w:val="24"/>
-          <w:szCs w:val="24"/>
-        </w:rPr>
-        <w:t>yang  diajukan. Uraikan  juga  literatur  yang  memiliki  keterkaitan  dengan  ide  atau</w:t>
-      </w:r>
-      <w:r>
-        <w:rPr>
-          <w:rFonts w:ascii="Times New Roman" w:hAnsi="Times New Roman" w:cs="Times New Roman"/>
-          <w:color w:val="FF0000"/>
-          <w:sz w:val="24"/>
-          <w:szCs w:val="24"/>
-        </w:rPr>
-        <w:t xml:space="preserve"> </w:t>
-      </w:r>
-      <w:r>
-        <w:rPr>
-          <w:rFonts w:ascii="Times New Roman" w:hAnsi="Times New Roman" w:cs="Times New Roman"/>
-          <w:color w:val="FF0000"/>
-          <w:sz w:val="24"/>
-          <w:szCs w:val="24"/>
-        </w:rPr>
-        <w:t>gagasan yang ditawarkan dan jika ada kemiripan, pada bagian mana karsa cipta yang</w:t>
-      </w:r>
-      <w:r>
-        <w:rPr>
-          <w:rFonts w:ascii="Times New Roman" w:hAnsi="Times New Roman" w:cs="Times New Roman"/>
-          <w:color w:val="FF0000"/>
-          <w:sz w:val="24"/>
-          <w:szCs w:val="24"/>
-        </w:rPr>
-        <w:t xml:space="preserve"> </w:t>
-      </w:r>
-      <w:r>
-        <w:rPr>
-          <w:rFonts w:ascii="Times New Roman" w:hAnsi="Times New Roman" w:cs="Times New Roman"/>
-          <w:color w:val="FF0000"/>
-          <w:sz w:val="24"/>
-          <w:szCs w:val="24"/>
-        </w:rPr>
-        <w:t>ditawarkan  memiliki  perbedaan  atau  keunikan. Karsa  cipta  yang  ditawarkan  harus</w:t>
-      </w:r>
-      <w:r>
-        <w:rPr>
-          <w:rFonts w:ascii="Times New Roman" w:hAnsi="Times New Roman" w:cs="Times New Roman"/>
-          <w:color w:val="FF0000"/>
-          <w:sz w:val="24"/>
-          <w:szCs w:val="24"/>
-        </w:rPr>
-        <w:t xml:space="preserve"> </w:t>
-      </w:r>
-      <w:r>
-        <w:rPr>
-          <w:rFonts w:ascii="Times New Roman" w:hAnsi="Times New Roman" w:cs="Times New Roman"/>
-          <w:color w:val="FF0000"/>
-          <w:sz w:val="24"/>
-          <w:szCs w:val="24"/>
-        </w:rPr>
-        <w:t>bersifat konstruktif dan mampu menghasilkan suatu sistem, desain, model/barang atau</w:t>
-      </w:r>
-      <w:r>
-        <w:rPr>
-          <w:rFonts w:ascii="Times New Roman" w:hAnsi="Times New Roman" w:cs="Times New Roman"/>
-          <w:color w:val="FF0000"/>
-          <w:sz w:val="24"/>
-          <w:szCs w:val="24"/>
-        </w:rPr>
-        <w:t xml:space="preserve"> </w:t>
-      </w:r>
-      <w:r>
-        <w:rPr>
-          <w:rFonts w:ascii="Times New Roman" w:hAnsi="Times New Roman" w:cs="Times New Roman"/>
-          <w:color w:val="FF0000"/>
-          <w:sz w:val="24"/>
-          <w:szCs w:val="24"/>
-        </w:rPr>
-        <w:t>prototip dan sejenisnya serta memiliki daya guna yang jelas.</w:t>
-      </w:r>
-      <w:r>
-        <w:rPr>
-          <w:rFonts w:ascii="Times New Roman" w:hAnsi="Times New Roman" w:cs="Times New Roman"/>
-          <w:color w:val="FF0000"/>
-          <w:sz w:val="24"/>
-          <w:szCs w:val="24"/>
-        </w:rPr>
-        <w:t xml:space="preserve"> </w:t>
-      </w:r>
-      <w:r>
-        <w:rPr>
-          <w:rFonts w:ascii="Times New Roman" w:hAnsi="Times New Roman" w:cs="Times New Roman"/>
-          <w:color w:val="FF0000"/>
-          <w:sz w:val="24"/>
-          <w:szCs w:val="24"/>
-        </w:rPr>
-        <w:t>uraikan  kondisi  umum  lingkungan  yang  menimbulkan  gagasan</w:t>
-      </w:r>
-      <w:r>
-        <w:rPr>
-          <w:rFonts w:ascii="Times New Roman" w:hAnsi="Times New Roman" w:cs="Times New Roman"/>
-          <w:color w:val="FF0000"/>
-          <w:sz w:val="24"/>
-          <w:szCs w:val="24"/>
-        </w:rPr>
-        <w:t xml:space="preserve"> </w:t>
-      </w:r>
-      <w:r>
-        <w:rPr>
-          <w:rFonts w:ascii="Times New Roman" w:hAnsi="Times New Roman" w:cs="Times New Roman"/>
-          <w:color w:val="FF0000"/>
-          <w:sz w:val="24"/>
-          <w:szCs w:val="24"/>
-        </w:rPr>
-        <w:t xml:space="preserve">menciptakan yang  didasari  atas  karsa  dan  nalar  mahasiswa.  </w:t>
+        <w:t xml:space="preserve">Pada  bab  ini, uraikan  kondisi  umum  lingkungan  yang  menimbulkan  gagasan menciptakan yang  didasari  atas  karsa  dan  nalar  mahasiswa.  Gambaran  mengena potensi  sumberdaya  dan  peluang  pasar  termasuk  analisis  ekonomi  usaha  yang direncanakan  disajikan  secara  singkat  untuk  menunjukkan manfaat  dari  karsa  cipta yang  diajukan. Uraikan  juga  literatur  yang  memiliki  keterkaitan  dengan  ide  atau gagasan yang ditawarkan dan jika ada kemiripan, pada bagian mana karsa cipta yang ditawarkan  memiliki  perbedaan  atau  keunikan. Karsa  cipta  yang  ditawarkan  harus bersifat konstruktif dan mampu menghasilkan suatu sistem, desain, model/barang atau prototip dan sejenisnya serta memiliki daya guna yang jelas. uraikan  kondisi  umum  lingkungan  yang  menimbulkan  gagasan menciptakan yang  didasari  atas  karsa  dan  nalar  mahasiswa.  </w:t>
       </w:r>
     </w:p>
     <w:p>
@@ -2839,7 +2851,27 @@
           <w:sz w:val="24"/>
           <w:szCs w:val="24"/>
         </w:rPr>
-        <w:t>Metode yang digunakan untuk membuat aplikasi ini adalah dengan wawancara langsung ke narasumber dalam hal ini yaitu pengelola lokawisata baturraden serta mencari referensi di buku dan internet.</w:t>
+        <w:t xml:space="preserve">Metode yang digunakan untuk membuat aplikasi ini adalah dengan wawancara langsung ke narasumber dalam hal ini </w:t>
+      </w:r>
+      <w:bookmarkStart w:id="0" w:name="_GoBack"/>
+      <w:r>
+        <w:rPr>
+          <w:rFonts w:ascii="Times New Roman" w:hAnsi="Times New Roman" w:cs="Times New Roman"/>
+          <w:color w:val="FF0000"/>
+          <w:sz w:val="24"/>
+          <w:szCs w:val="24"/>
+        </w:rPr>
+        <w:t xml:space="preserve">yaitu pengelola lokawisata </w:t>
+      </w:r>
+      <w:bookmarkEnd w:id="0"/>
+      <w:r>
+        <w:rPr>
+          <w:rFonts w:ascii="Times New Roman" w:hAnsi="Times New Roman" w:cs="Times New Roman"/>
+          <w:color w:val="000000" w:themeColor="text1"/>
+          <w:sz w:val="24"/>
+          <w:szCs w:val="24"/>
+        </w:rPr>
+        <w:t>baturraden serta mencari referensi di buku dan internet.</w:t>
       </w:r>
     </w:p>
     <w:p>
@@ -4268,15 +4300,37 @@
                 <w:szCs w:val="24"/>
               </w:rPr>
             </w:pPr>
-            <w:r>
-              <w:rPr>
-                <w:rFonts w:ascii="Times New Roman" w:hAnsi="Times New Roman" w:cs="Times New Roman"/>
-                <w:color w:val="000000" w:themeColor="text1"/>
-                <w:sz w:val="24"/>
-                <w:szCs w:val="24"/>
-              </w:rPr>
-              <w:t>Jenis Pengeluaran</w:t>
-            </w:r>
+            <w:proofErr w:type="spellStart"/>
+            <w:r>
+              <w:rPr>
+                <w:rFonts w:ascii="Times New Roman" w:hAnsi="Times New Roman" w:cs="Times New Roman"/>
+                <w:color w:val="000000" w:themeColor="text1"/>
+                <w:sz w:val="24"/>
+                <w:szCs w:val="24"/>
+              </w:rPr>
+              <w:t>Jenis</w:t>
+            </w:r>
+            <w:proofErr w:type="spellEnd"/>
+            <w:r>
+              <w:rPr>
+                <w:rFonts w:ascii="Times New Roman" w:hAnsi="Times New Roman" w:cs="Times New Roman"/>
+                <w:color w:val="000000" w:themeColor="text1"/>
+                <w:sz w:val="24"/>
+                <w:szCs w:val="24"/>
+              </w:rPr>
+              <w:t xml:space="preserve"> </w:t>
+            </w:r>
+            <w:proofErr w:type="spellStart"/>
+            <w:r>
+              <w:rPr>
+                <w:rFonts w:ascii="Times New Roman" w:hAnsi="Times New Roman" w:cs="Times New Roman"/>
+                <w:color w:val="000000" w:themeColor="text1"/>
+                <w:sz w:val="24"/>
+                <w:szCs w:val="24"/>
+              </w:rPr>
+              <w:t>Pengeluaran</w:t>
+            </w:r>
+            <w:proofErr w:type="spellEnd"/>
           </w:p>
         </w:tc>
         <w:tc>
@@ -4293,6 +4347,7 @@
                 <w:szCs w:val="24"/>
               </w:rPr>
             </w:pPr>
+            <w:proofErr w:type="spellStart"/>
             <w:r>
               <w:rPr>
                 <w:rFonts w:ascii="Times New Roman" w:hAnsi="Times New Roman" w:cs="Times New Roman"/>
@@ -4302,6 +4357,7 @@
               </w:rPr>
               <w:t>Biaya</w:t>
             </w:r>
+            <w:proofErr w:type="spellEnd"/>
           </w:p>
         </w:tc>
       </w:tr>
@@ -4346,15 +4402,37 @@
                 <w:szCs w:val="24"/>
               </w:rPr>
             </w:pPr>
-            <w:r>
-              <w:rPr>
-                <w:rFonts w:ascii="Times New Roman" w:hAnsi="Times New Roman" w:cs="Times New Roman"/>
-                <w:color w:val="000000" w:themeColor="text1"/>
-                <w:sz w:val="24"/>
-                <w:szCs w:val="24"/>
-              </w:rPr>
-              <w:t>Peralatan Penunjang</w:t>
-            </w:r>
+            <w:proofErr w:type="spellStart"/>
+            <w:r>
+              <w:rPr>
+                <w:rFonts w:ascii="Times New Roman" w:hAnsi="Times New Roman" w:cs="Times New Roman"/>
+                <w:color w:val="000000" w:themeColor="text1"/>
+                <w:sz w:val="24"/>
+                <w:szCs w:val="24"/>
+              </w:rPr>
+              <w:t>Peralatan</w:t>
+            </w:r>
+            <w:proofErr w:type="spellEnd"/>
+            <w:r>
+              <w:rPr>
+                <w:rFonts w:ascii="Times New Roman" w:hAnsi="Times New Roman" w:cs="Times New Roman"/>
+                <w:color w:val="000000" w:themeColor="text1"/>
+                <w:sz w:val="24"/>
+                <w:szCs w:val="24"/>
+              </w:rPr>
+              <w:t xml:space="preserve"> </w:t>
+            </w:r>
+            <w:proofErr w:type="spellStart"/>
+            <w:r>
+              <w:rPr>
+                <w:rFonts w:ascii="Times New Roman" w:hAnsi="Times New Roman" w:cs="Times New Roman"/>
+                <w:color w:val="000000" w:themeColor="text1"/>
+                <w:sz w:val="24"/>
+                <w:szCs w:val="24"/>
+              </w:rPr>
+              <w:t>Penunjang</w:t>
+            </w:r>
+            <w:proofErr w:type="spellEnd"/>
           </w:p>
         </w:tc>
       </w:tr>
@@ -4419,6 +4497,7 @@
                 <w:szCs w:val="24"/>
               </w:rPr>
             </w:pPr>
+            <w:proofErr w:type="spellStart"/>
             <w:r>
               <w:rPr>
                 <w:rFonts w:ascii="Times New Roman" w:hAnsi="Times New Roman" w:cs="Times New Roman"/>
@@ -4428,6 +4507,7 @@
               </w:rPr>
               <w:t>Rp</w:t>
             </w:r>
+            <w:proofErr w:type="spellEnd"/>
             <w:r>
               <w:rPr>
                 <w:rFonts w:ascii="Times New Roman" w:hAnsi="Times New Roman" w:cs="Times New Roman"/>
@@ -4520,6 +4600,7 @@
                 <w:szCs w:val="24"/>
               </w:rPr>
             </w:pPr>
+            <w:proofErr w:type="spellStart"/>
             <w:r>
               <w:rPr>
                 <w:rFonts w:ascii="Times New Roman" w:hAnsi="Times New Roman" w:cs="Times New Roman"/>
@@ -4529,6 +4610,7 @@
               </w:rPr>
               <w:t>Rp</w:t>
             </w:r>
+            <w:proofErr w:type="spellEnd"/>
             <w:r>
               <w:rPr>
                 <w:rFonts w:ascii="Times New Roman" w:hAnsi="Times New Roman" w:cs="Times New Roman"/>
@@ -4613,6 +4695,7 @@
                 <w:szCs w:val="24"/>
               </w:rPr>
             </w:pPr>
+            <w:proofErr w:type="spellStart"/>
             <w:r>
               <w:rPr>
                 <w:rFonts w:ascii="Times New Roman" w:hAnsi="Times New Roman" w:cs="Times New Roman"/>
@@ -4622,6 +4705,7 @@
               </w:rPr>
               <w:t>Rp</w:t>
             </w:r>
+            <w:proofErr w:type="spellEnd"/>
             <w:r>
               <w:rPr>
                 <w:rFonts w:ascii="Times New Roman" w:hAnsi="Times New Roman" w:cs="Times New Roman"/>
@@ -4904,6 +4988,7 @@
                 <w:szCs w:val="24"/>
               </w:rPr>
             </w:pPr>
+            <w:proofErr w:type="spellStart"/>
             <w:r>
               <w:rPr>
                 <w:rFonts w:ascii="Times New Roman" w:hAnsi="Times New Roman" w:cs="Times New Roman"/>
@@ -4914,6 +4999,7 @@
               </w:rPr>
               <w:t>Jumlah</w:t>
             </w:r>
+            <w:proofErr w:type="spellEnd"/>
           </w:p>
         </w:tc>
         <w:tc>
@@ -4931,6 +5017,7 @@
                 <w:lang w:val="id-ID"/>
               </w:rPr>
             </w:pPr>
+            <w:proofErr w:type="spellStart"/>
             <w:r>
               <w:rPr>
                 <w:rFonts w:ascii="Times New Roman" w:hAnsi="Times New Roman" w:cs="Times New Roman"/>
@@ -4939,7 +5026,18 @@
                 <w:sz w:val="24"/>
                 <w:szCs w:val="24"/>
               </w:rPr>
-              <w:t xml:space="preserve">Rp. </w:t>
+              <w:t>Rp</w:t>
+            </w:r>
+            <w:proofErr w:type="spellEnd"/>
+            <w:r>
+              <w:rPr>
+                <w:rFonts w:ascii="Times New Roman" w:hAnsi="Times New Roman" w:cs="Times New Roman"/>
+                <w:b/>
+                <w:color w:val="000000" w:themeColor="text1"/>
+                <w:sz w:val="24"/>
+                <w:szCs w:val="24"/>
+              </w:rPr>
+              <w:t xml:space="preserve">. </w:t>
             </w:r>
             <w:r>
               <w:rPr>
@@ -4997,6 +5095,7 @@
                 <w:szCs w:val="24"/>
               </w:rPr>
             </w:pPr>
+            <w:proofErr w:type="spellStart"/>
             <w:r>
               <w:rPr>
                 <w:rFonts w:ascii="Times New Roman" w:hAnsi="Times New Roman" w:cs="Times New Roman"/>
@@ -5006,6 +5105,7 @@
               </w:rPr>
               <w:t>Perjalanan</w:t>
             </w:r>
+            <w:proofErr w:type="spellEnd"/>
           </w:p>
         </w:tc>
       </w:tr>
@@ -5114,6 +5214,7 @@
                 <w:szCs w:val="24"/>
               </w:rPr>
             </w:pPr>
+            <w:proofErr w:type="spellStart"/>
             <w:r>
               <w:rPr>
                 <w:rFonts w:ascii="Times New Roman" w:hAnsi="Times New Roman" w:cs="Times New Roman"/>
@@ -5124,6 +5225,7 @@
               </w:rPr>
               <w:t>Jumlah</w:t>
             </w:r>
+            <w:proofErr w:type="spellEnd"/>
           </w:p>
         </w:tc>
         <w:tc>
@@ -5140,6 +5242,7 @@
                 <w:szCs w:val="24"/>
               </w:rPr>
             </w:pPr>
+            <w:proofErr w:type="spellStart"/>
             <w:r>
               <w:rPr>
                 <w:rFonts w:ascii="Times New Roman" w:hAnsi="Times New Roman" w:cs="Times New Roman"/>
@@ -5150,6 +5253,7 @@
               </w:rPr>
               <w:t>Rp</w:t>
             </w:r>
+            <w:proofErr w:type="spellEnd"/>
             <w:r>
               <w:rPr>
                 <w:rFonts w:ascii="Times New Roman" w:hAnsi="Times New Roman" w:cs="Times New Roman"/>
@@ -5978,14 +6082,25 @@
                 <w:lang w:val="id-ID"/>
               </w:rPr>
             </w:pPr>
-            <w:r>
-              <w:rPr>
-                <w:rFonts w:ascii="Times New Roman" w:hAnsi="Times New Roman" w:cs="Times New Roman"/>
-                <w:color w:val="000000" w:themeColor="text1"/>
-                <w:sz w:val="24"/>
-                <w:szCs w:val="24"/>
-              </w:rPr>
-              <w:t>Biaya Lain-lain</w:t>
+            <w:proofErr w:type="spellStart"/>
+            <w:r>
+              <w:rPr>
+                <w:rFonts w:ascii="Times New Roman" w:hAnsi="Times New Roman" w:cs="Times New Roman"/>
+                <w:color w:val="000000" w:themeColor="text1"/>
+                <w:sz w:val="24"/>
+                <w:szCs w:val="24"/>
+              </w:rPr>
+              <w:t>Biaya</w:t>
+            </w:r>
+            <w:proofErr w:type="spellEnd"/>
+            <w:r>
+              <w:rPr>
+                <w:rFonts w:ascii="Times New Roman" w:hAnsi="Times New Roman" w:cs="Times New Roman"/>
+                <w:color w:val="000000" w:themeColor="text1"/>
+                <w:sz w:val="24"/>
+                <w:szCs w:val="24"/>
+              </w:rPr>
+              <w:t xml:space="preserve"> Lain-lain</w:t>
             </w:r>
           </w:p>
         </w:tc>
@@ -6468,6 +6583,7 @@
                 <w:szCs w:val="24"/>
               </w:rPr>
             </w:pPr>
+            <w:proofErr w:type="spellStart"/>
             <w:r>
               <w:rPr>
                 <w:rFonts w:ascii="Times New Roman" w:hAnsi="Times New Roman" w:cs="Times New Roman"/>
@@ -6476,7 +6592,18 @@
                 <w:sz w:val="24"/>
                 <w:szCs w:val="24"/>
               </w:rPr>
-              <w:t>Jumlah Total</w:t>
+              <w:t>Jumlah</w:t>
+            </w:r>
+            <w:proofErr w:type="spellEnd"/>
+            <w:r>
+              <w:rPr>
+                <w:rFonts w:ascii="Times New Roman" w:hAnsi="Times New Roman" w:cs="Times New Roman"/>
+                <w:b/>
+                <w:color w:val="000000" w:themeColor="text1"/>
+                <w:sz w:val="24"/>
+                <w:szCs w:val="24"/>
+              </w:rPr>
+              <w:t xml:space="preserve"> Total</w:t>
             </w:r>
           </w:p>
         </w:tc>
@@ -6494,6 +6621,7 @@
                 <w:szCs w:val="24"/>
               </w:rPr>
             </w:pPr>
+            <w:proofErr w:type="spellStart"/>
             <w:r>
               <w:rPr>
                 <w:rFonts w:ascii="Times New Roman" w:hAnsi="Times New Roman" w:cs="Times New Roman"/>
@@ -6504,6 +6632,7 @@
               </w:rPr>
               <w:t>Rp</w:t>
             </w:r>
+            <w:proofErr w:type="spellEnd"/>
             <w:r>
               <w:rPr>
                 <w:rFonts w:ascii="Times New Roman" w:hAnsi="Times New Roman" w:cs="Times New Roman"/>

</xml_diff>